<commit_message>
update ms word file
</commit_message>
<xml_diff>
--- a/docs/IEEE Lockbox Instructions.docx
+++ b/docs/IEEE Lockbox Instructions.docx
@@ -60,7 +60,7 @@
             <wp:docPr id="910265893" name="Picture 2" descr="A computer diagram of a circuit board&#10;&#10;AI-generated content may be incorrect.">
               <a:extLst xmlns:a="http://schemas.openxmlformats.org/drawingml/2006/main">
                 <a:ext uri="{FF2B5EF4-FFF2-40B4-BE49-F238E27FC236}">
-                  <a16:creationId xmlns:a16="http://schemas.microsoft.com/office/drawing/2014/main" id="{536E820D-EBA6-43E0-AF12-E2D51D69ACBB}"/>
+                  <a16:creationId xmlns:a16="http://schemas.microsoft.com/office/drawing/2014/main" id="{619E62F4-B9B0-484C-AE77-41CA1A1CC743}"/>
                 </a:ext>
               </a:extLst>
             </wp:docPr>
@@ -96,7 +96,61 @@
         </w:drawing>
       </w:r>
     </w:p>
-    <w:p/>
+    <w:p>
+      <w:r>
+        <w:rPr>
+          <w:noProof/>
+        </w:rPr>
+        <w:drawing>
+          <wp:inline distT="0" distB="0" distL="0" distR="0" wp14:anchorId="4A764C78" wp14:editId="5E66A985">
+            <wp:extent cx="5657533" cy="4243754"/>
+            <wp:effectExtent l="0" t="0" r="635" b="4445"/>
+            <wp:docPr id="410567851" name="Picture 4"/>
+            <wp:cNvGraphicFramePr>
+              <a:graphicFrameLocks xmlns:a="http://schemas.openxmlformats.org/drawingml/2006/main" noChangeAspect="1"/>
+            </wp:cNvGraphicFramePr>
+            <a:graphic xmlns:a="http://schemas.openxmlformats.org/drawingml/2006/main">
+              <a:graphicData uri="http://schemas.openxmlformats.org/drawingml/2006/picture">
+                <pic:pic xmlns:pic="http://schemas.openxmlformats.org/drawingml/2006/picture">
+                  <pic:nvPicPr>
+                    <pic:cNvPr id="0" name="Picture 1"/>
+                    <pic:cNvPicPr>
+                      <a:picLocks noChangeAspect="1" noChangeArrowheads="1"/>
+                    </pic:cNvPicPr>
+                  </pic:nvPicPr>
+                  <pic:blipFill>
+                    <a:blip r:embed="rId6" cstate="print">
+                      <a:extLst>
+                        <a:ext uri="{28A0092B-C50C-407E-A947-70E740481C1C}">
+                          <a14:useLocalDpi xmlns:a14="http://schemas.microsoft.com/office/drawing/2010/main" val="0"/>
+                        </a:ext>
+                      </a:extLst>
+                    </a:blip>
+                    <a:srcRect/>
+                    <a:stretch>
+                      <a:fillRect/>
+                    </a:stretch>
+                  </pic:blipFill>
+                  <pic:spPr bwMode="auto">
+                    <a:xfrm rot="10800000">
+                      <a:off x="0" y="0"/>
+                      <a:ext cx="5660324" cy="4245848"/>
+                    </a:xfrm>
+                    <a:prstGeom prst="rect">
+                      <a:avLst/>
+                    </a:prstGeom>
+                    <a:noFill/>
+                    <a:ln>
+                      <a:noFill/>
+                    </a:ln>
+                  </pic:spPr>
+                </pic:pic>
+              </a:graphicData>
+            </a:graphic>
+          </wp:inline>
+        </w:drawing>
+      </w:r>
+    </w:p>
     <w:p>
       <w:pPr>
         <w:pStyle w:val="ListParagraph"/>
@@ -177,18 +231,10 @@
         <w:t xml:space="preserve"> The </w:t>
       </w:r>
       <w:r>
-        <w:t xml:space="preserve">Red </w:t>
-      </w:r>
-      <w:proofErr w:type="spellStart"/>
-      <w:r>
-        <w:t>w</w:t>
-      </w:r>
-      <w:r>
-        <w:t>ire</w:t>
-      </w:r>
-      <w:proofErr w:type="spellEnd"/>
-      <w:r>
-        <w:t xml:space="preserve"> is </w:t>
+        <w:t>Red w</w:t>
+      </w:r>
+      <w:r>
+        <w:t xml:space="preserve">ire is </w:t>
       </w:r>
       <w:r>
         <w:t>+</w:t>
@@ -385,15 +431,7 @@
         <w:t xml:space="preserve">To </w:t>
       </w:r>
       <w:r>
-        <w:t xml:space="preserve">run the </w:t>
-      </w:r>
-      <w:proofErr w:type="gramStart"/>
-      <w:r>
-        <w:t>LCD</w:t>
-      </w:r>
-      <w:proofErr w:type="gramEnd"/>
-      <w:r>
-        <w:t xml:space="preserve"> </w:t>
+        <w:t xml:space="preserve">run the LCD </w:t>
       </w:r>
       <w:r>
         <w:t xml:space="preserve">you will </w:t>
@@ -402,34 +440,13 @@
         <w:t>need</w:t>
       </w:r>
       <w:r>
-        <w:t xml:space="preserve"> to install the </w:t>
-      </w:r>
-      <w:proofErr w:type="spellStart"/>
-      <w:r>
-        <w:t>LiquidCrystal</w:t>
-      </w:r>
-      <w:proofErr w:type="spellEnd"/>
-      <w:r>
-        <w:t xml:space="preserve"> I2C library in the Arduino IDE</w:t>
-      </w:r>
-      <w:r>
-        <w:t xml:space="preserve">. To test the </w:t>
-      </w:r>
-      <w:proofErr w:type="gramStart"/>
-      <w:r>
-        <w:t>LCD</w:t>
-      </w:r>
-      <w:proofErr w:type="gramEnd"/>
-      <w:r>
-        <w:t xml:space="preserve"> select File &gt; Examples &gt; </w:t>
-      </w:r>
-      <w:proofErr w:type="spellStart"/>
-      <w:r>
-        <w:t>LiquidCrystal</w:t>
-      </w:r>
-      <w:proofErr w:type="spellEnd"/>
-      <w:r>
-        <w:t xml:space="preserve"> I2C &gt; HelloWorld.</w:t>
+        <w:t xml:space="preserve"> to install the LiquidCrystal I2C library in the Arduino IDE</w:t>
+      </w:r>
+      <w:r>
+        <w:t xml:space="preserve">. To test the LCD select File &gt; Examples &gt; </w:t>
+      </w:r>
+      <w:r>
+        <w:t>LiquidCrystal I2C &gt; HelloWorld.</w:t>
       </w:r>
     </w:p>
     <w:p>
@@ -441,7 +458,6 @@
         </w:numPr>
       </w:pPr>
       <w:r>
-        <w:lastRenderedPageBreak/>
         <w:t>RFID</w:t>
       </w:r>
     </w:p>
@@ -450,6 +466,39 @@
         <w:ind w:left="360"/>
       </w:pPr>
       <w:r>
+        <w:t xml:space="preserve">For </w:t>
+      </w:r>
+      <w:r>
+        <w:t xml:space="preserve">soldering on the </w:t>
+      </w:r>
+      <w:r>
+        <w:t xml:space="preserve">header </w:t>
+      </w:r>
+      <w:r>
+        <w:t xml:space="preserve">pins </w:t>
+      </w:r>
+      <w:r>
+        <w:t>on the R</w:t>
+      </w:r>
+      <w:r>
+        <w:t>FID make</w:t>
+      </w:r>
+      <w:r>
+        <w:t xml:space="preserve"> sure you </w:t>
+      </w:r>
+      <w:r>
+        <w:t xml:space="preserve">solder </w:t>
+      </w:r>
+      <w:r>
+        <w:t xml:space="preserve">the </w:t>
+      </w:r>
+      <w:r>
+        <w:t xml:space="preserve">90 degree </w:t>
+      </w:r>
+      <w:r>
+        <w:t xml:space="preserve">pins. </w:t>
+      </w:r>
+      <w:r>
         <w:t xml:space="preserve">To operate the </w:t>
       </w:r>
       <w:r>
@@ -464,24 +513,11 @@
       <w:r>
         <w:t xml:space="preserve">n example code and learn how it works open File &gt; Examples &gt; MFRC522 &gt; </w:t>
       </w:r>
-      <w:proofErr w:type="spellStart"/>
-      <w:r>
-        <w:t>ReadNUID</w:t>
-      </w:r>
-      <w:proofErr w:type="spellEnd"/>
-      <w:r>
-        <w:t xml:space="preserve">. Wire up all 8 pins of the RFID read according to the wiring diagram and </w:t>
-      </w:r>
-      <w:r>
-        <w:t xml:space="preserve">upload the code to </w:t>
-      </w:r>
-      <w:proofErr w:type="gramStart"/>
-      <w:r>
-        <w:t>you</w:t>
-      </w:r>
-      <w:proofErr w:type="gramEnd"/>
-      <w:r>
-        <w:t xml:space="preserve"> Arduino nano.</w:t>
+      <w:r>
+        <w:t xml:space="preserve">ReadNUID. Wire up all 8 pins of the RFID read according to the wiring diagram and </w:t>
+      </w:r>
+      <w:r>
+        <w:t>upload the code to you Arduino nano.</w:t>
       </w:r>
       <w:r>
         <w:t xml:space="preserve"> Here is a link to more info </w:t>
@@ -507,15 +543,7 @@
         <w:ind w:left="360"/>
       </w:pPr>
       <w:r>
-        <w:t xml:space="preserve">We will </w:t>
-      </w:r>
-      <w:proofErr w:type="gramStart"/>
-      <w:r>
-        <w:t>put</w:t>
-      </w:r>
-      <w:proofErr w:type="gramEnd"/>
-      <w:r>
-        <w:t xml:space="preserve"> instructions here as soon</w:t>
+        <w:t>We will put instructions here as soon</w:t>
       </w:r>
       <w:r>
         <w:t xml:space="preserve"> as</w:t>
@@ -537,25 +565,78 @@
       </w:r>
     </w:p>
     <w:p>
-      <w:r>
-        <w:t>W</w:t>
-      </w:r>
-      <w:r>
-        <w:t>e will p</w:t>
-      </w:r>
-      <w:r>
-        <w:t>ut instruc</w:t>
-      </w:r>
-      <w:r>
-        <w:t>tions here as</w:t>
-      </w:r>
-      <w:r>
-        <w:t xml:space="preserve"> soon as poss</w:t>
-      </w:r>
-      <w:r>
-        <w:t>ible.</w:t>
-      </w:r>
-    </w:p>
+      <w:pPr>
+        <w:pStyle w:val="ListParagraph"/>
+        <w:numPr>
+          <w:ilvl w:val="0"/>
+          <w:numId w:val="4"/>
+        </w:numPr>
+      </w:pPr>
+      <w:r>
+        <w:t>Go to NNU-IEEE-Lockbox/source at features/reformat · DeltaDDX/NNU-IEEE-Lockbox</w:t>
+      </w:r>
+    </w:p>
+    <w:p>
+      <w:pPr>
+        <w:pStyle w:val="ListParagraph"/>
+        <w:numPr>
+          <w:ilvl w:val="0"/>
+          <w:numId w:val="4"/>
+        </w:numPr>
+      </w:pPr>
+      <w:r>
+        <w:t>Download both “lock_box_v1.ino” and “low-level-functions.h”</w:t>
+      </w:r>
+    </w:p>
+    <w:p>
+      <w:pPr>
+        <w:pStyle w:val="ListParagraph"/>
+        <w:numPr>
+          <w:ilvl w:val="0"/>
+          <w:numId w:val="4"/>
+        </w:numPr>
+      </w:pPr>
+      <w:r>
+        <w:t>Open “lock_box_v1.ino” and select “ok” when asked to create a new folder.</w:t>
+      </w:r>
+    </w:p>
+    <w:p>
+      <w:pPr>
+        <w:pStyle w:val="ListParagraph"/>
+        <w:numPr>
+          <w:ilvl w:val="0"/>
+          <w:numId w:val="4"/>
+        </w:numPr>
+      </w:pPr>
+      <w:r>
+        <w:t xml:space="preserve"> On the left side of the Arduino IDE, click the three dots on the sketch and select “Open Sketch Folder”</w:t>
+      </w:r>
+    </w:p>
+    <w:p>
+      <w:pPr>
+        <w:pStyle w:val="ListParagraph"/>
+        <w:numPr>
+          <w:ilvl w:val="0"/>
+          <w:numId w:val="4"/>
+        </w:numPr>
+      </w:pPr>
+      <w:r>
+        <w:t>Place “low-level-functions.h” in that folder.</w:t>
+      </w:r>
+    </w:p>
+    <w:p>
+      <w:pPr>
+        <w:pStyle w:val="ListParagraph"/>
+        <w:numPr>
+          <w:ilvl w:val="0"/>
+          <w:numId w:val="4"/>
+        </w:numPr>
+      </w:pPr>
+      <w:r>
+        <w:t>You’re done! Feel free to mess around with the functions in the main project folder and add your own logic to when they are called!</w:t>
+      </w:r>
+    </w:p>
+    <w:p/>
     <w:p>
       <w:pPr>
         <w:rPr>
@@ -599,7 +680,6 @@
         <w:rPr>
           <w:noProof/>
         </w:rPr>
-        <w:lastRenderedPageBreak/>
         <w:drawing>
           <wp:inline distT="0" distB="0" distL="0" distR="0" wp14:anchorId="50ABD3CD" wp14:editId="4A8463FE">
             <wp:extent cx="5943600" cy="5153025"/>
@@ -607,7 +687,7 @@
             <wp:docPr id="1972413258" name="drawing">
               <a:extLst xmlns:a="http://schemas.openxmlformats.org/drawingml/2006/main">
                 <a:ext uri="{FF2B5EF4-FFF2-40B4-BE49-F238E27FC236}">
-                  <a16:creationId xmlns:a16="http://schemas.microsoft.com/office/drawing/2014/main" id="{66D67A3B-0533-4E38-B293-B410389D26C1}"/>
+                  <a16:creationId xmlns:a16="http://schemas.microsoft.com/office/drawing/2014/main" id="{6FACBAC4-1621-4923-AD27-AEB59048B671}"/>
                 </a:ext>
               </a:extLst>
             </wp:docPr>
@@ -622,7 +702,7 @@
                     <pic:cNvPicPr/>
                   </pic:nvPicPr>
                   <pic:blipFill>
-                    <a:blip r:embed="rId6" cstate="print">
+                    <a:blip r:embed="rId7" cstate="print">
                       <a:extLst>
                         <a:ext uri="{28A0092B-C50C-407E-A947-70E740481C1C}">
                           <a14:useLocalDpi xmlns:a14="http://schemas.microsoft.com/office/drawing/2010/main" val="0"/>
@@ -718,7 +798,6 @@
           <w:b/>
           <w:bCs/>
         </w:rPr>
-        <w:lastRenderedPageBreak/>
         <w:t>Lid:</w:t>
       </w:r>
     </w:p>
@@ -734,7 +813,7 @@
             <wp:docPr id="518364241" name="drawing">
               <a:extLst xmlns:a="http://schemas.openxmlformats.org/drawingml/2006/main">
                 <a:ext uri="{FF2B5EF4-FFF2-40B4-BE49-F238E27FC236}">
-                  <a16:creationId xmlns:a16="http://schemas.microsoft.com/office/drawing/2014/main" id="{9BC942CA-5A54-4DAB-AE1C-3BC5AD008FC8}"/>
+                  <a16:creationId xmlns:a16="http://schemas.microsoft.com/office/drawing/2014/main" id="{37E48FE7-F6BA-4060-BBED-3279B3735780}"/>
                 </a:ext>
               </a:extLst>
             </wp:docPr>
@@ -749,7 +828,7 @@
                     <pic:cNvPicPr/>
                   </pic:nvPicPr>
                   <pic:blipFill>
-                    <a:blip r:embed="rId7" cstate="print">
+                    <a:blip r:embed="rId8" cstate="print">
                       <a:extLst>
                         <a:ext uri="{28A0092B-C50C-407E-A947-70E740481C1C}">
                           <a14:useLocalDpi xmlns:a14="http://schemas.microsoft.com/office/drawing/2010/main" val="0"/>
@@ -776,28 +855,12 @@
         </w:drawing>
       </w:r>
       <w:r>
-        <w:t xml:space="preserve">1. This is a nice slot in the Inset plate {Feature </w:t>
-      </w:r>
-      <w:proofErr w:type="gramStart"/>
-      <w:r>
-        <w:t>5},</w:t>
-      </w:r>
-      <w:proofErr w:type="gramEnd"/>
-      <w:r>
-        <w:t xml:space="preserve"> that lets you hide the circuit board deep inside.</w:t>
-      </w:r>
-    </w:p>
-    <w:p>
-      <w:r>
-        <w:t xml:space="preserve">2. This is a spring holder for the </w:t>
-      </w:r>
-      <w:proofErr w:type="spellStart"/>
-      <w:r>
-        <w:t>springback</w:t>
-      </w:r>
-      <w:proofErr w:type="spellEnd"/>
-      <w:r>
-        <w:t xml:space="preserve"> system that auto-springs the box open.</w:t>
+        <w:t>1. This is a nice slot in the Inset plate {Feature 5}, that lets you hide the circuit board deep inside.</w:t>
+      </w:r>
+    </w:p>
+    <w:p>
+      <w:r>
+        <w:t>2. This is a spring holder for the springback system that auto-springs the box open.</w:t>
       </w:r>
     </w:p>
     <w:p>
@@ -827,15 +890,7 @@
     </w:p>
     <w:p>
       <w:r>
-        <w:t xml:space="preserve">8. This little thingy is an </w:t>
-      </w:r>
-      <w:proofErr w:type="gramStart"/>
-      <w:r>
-        <w:t>inset</w:t>
-      </w:r>
-      <w:proofErr w:type="gramEnd"/>
-      <w:r>
-        <w:t xml:space="preserve"> for the LCD that is visible from the top of the lid.</w:t>
+        <w:t>8. This little thingy is an inset for the LCD that is visible from the top of the lid.</w:t>
       </w:r>
     </w:p>
     <w:p>
@@ -866,7 +921,6 @@
         <w:rPr>
           <w:noProof/>
         </w:rPr>
-        <w:lastRenderedPageBreak/>
         <w:drawing>
           <wp:inline distT="0" distB="0" distL="0" distR="0" wp14:anchorId="33F31F26" wp14:editId="2C0594AC">
             <wp:extent cx="5943600" cy="5772150"/>
@@ -874,7 +928,7 @@
             <wp:docPr id="1362376775" name="drawing">
               <a:extLst xmlns:a="http://schemas.openxmlformats.org/drawingml/2006/main">
                 <a:ext uri="{FF2B5EF4-FFF2-40B4-BE49-F238E27FC236}">
-                  <a16:creationId xmlns:a16="http://schemas.microsoft.com/office/drawing/2014/main" id="{D78E7303-53A4-4FE7-98DC-ACFE35FE04A8}"/>
+                  <a16:creationId xmlns:a16="http://schemas.microsoft.com/office/drawing/2014/main" id="{8FA3905C-BE5C-41E7-9935-A4213564C7EE}"/>
                 </a:ext>
               </a:extLst>
             </wp:docPr>
@@ -889,7 +943,7 @@
                     <pic:cNvPicPr/>
                   </pic:nvPicPr>
                   <pic:blipFill>
-                    <a:blip r:embed="rId8" cstate="print">
+                    <a:blip r:embed="rId9" cstate="print">
                       <a:extLst>
                         <a:ext uri="{28A0092B-C50C-407E-A947-70E740481C1C}">
                           <a14:useLocalDpi xmlns:a14="http://schemas.microsoft.com/office/drawing/2010/main" val="0"/>
@@ -986,7 +1040,6 @@
     </w:p>
     <w:p>
       <w:r>
-        <w:lastRenderedPageBreak/>
         <w:t>Hitch all the pieces together, and integrate the components as indicated in the pictures. Then wire it all up according to the schematic. After that is done, put a bolt every</w:t>
       </w:r>
       <w:r>
@@ -997,6 +1050,308 @@
       </w:r>
       <w:r>
         <w:t xml:space="preserve"> is needed. </w:t>
+      </w:r>
+    </w:p>
+    <w:p/>
+    <w:p/>
+    <w:p>
+      <w:pPr>
+        <w:rPr>
+          <w:b/>
+          <w:bCs/>
+        </w:rPr>
+      </w:pPr>
+      <w:r>
+        <w:rPr>
+          <w:b/>
+          <w:bCs/>
+        </w:rPr>
+        <w:t>Slicing</w:t>
+      </w:r>
+    </w:p>
+    <w:p>
+      <w:r>
+        <w:t>To</w:t>
+      </w:r>
+      <w:r>
+        <w:t xml:space="preserve"> print the parts, each model has to be run through a slicer. The slicer only knows what to do with .stl files, which are included in the github respository. If you modify the box design provided, you’ll want to export that model to .stl so your changes are reflected.</w:t>
+      </w:r>
+    </w:p>
+    <w:p>
+      <w:r>
+        <w:t>The slicer most people use is called OrcaSlicer. Cura also works if you’re feeling anti</w:t>
+      </w:r>
+      <w:r>
+        <w:t>-</w:t>
+      </w:r>
+      <w:r>
+        <w:t>Orca.</w:t>
+      </w:r>
+    </w:p>
+    <w:p>
+      <w:r>
+        <w:t xml:space="preserve">When setting the slicing options, you </w:t>
+      </w:r>
+      <w:r>
+        <w:t>don’t</w:t>
+      </w:r>
+      <w:r>
+        <w:t xml:space="preserve"> want to use 100% infi</w:t>
+      </w:r>
+      <w:r>
+        <w:t>l</w:t>
+      </w:r>
+      <w:r>
+        <w:t xml:space="preserve">l! This will take forever to print (On the order of a week) and will use more filament that is available. In other words, it ain’t gonna work. </w:t>
+      </w:r>
+      <w:r>
+        <w:t xml:space="preserve">Thus, it is recommended that an infil rate of 5-10% is used on the main box, ~10% on the lid plate and the lid, and </w:t>
+      </w:r>
+      <w:r>
+        <w:t xml:space="preserve">10-15% on the latch pieces. </w:t>
+      </w:r>
+    </w:p>
+    <w:p>
+      <w:r>
+        <w:rPr>
+          <w:noProof/>
+        </w:rPr>
+        <w:drawing>
+          <wp:anchor distT="0" distB="0" distL="114300" distR="114300" simplePos="0" relativeHeight="251658752" behindDoc="0" locked="0" layoutInCell="1" allowOverlap="1" wp14:anchorId="3C3AAAC0" wp14:editId="6D6DAAE8">
+            <wp:simplePos x="0" y="0"/>
+            <wp:positionH relativeFrom="column">
+              <wp:align>left</wp:align>
+            </wp:positionH>
+            <wp:positionV relativeFrom="paragraph">
+              <wp:posOffset>0</wp:posOffset>
+            </wp:positionV>
+            <wp:extent cx="2819400" cy="2742589"/>
+            <wp:effectExtent l="0" t="0" r="0" b="0"/>
+            <wp:wrapSquare wrapText="bothSides"/>
+            <wp:docPr id="1998482100" name="drawing">
+              <a:extLst xmlns:a="http://schemas.openxmlformats.org/drawingml/2006/main">
+                <a:ext uri="{FF2B5EF4-FFF2-40B4-BE49-F238E27FC236}">
+                  <a16:creationId xmlns:a16="http://schemas.microsoft.com/office/drawing/2014/main" id="{0298F072-FAD5-4E19-99DC-4861E1943DF6}"/>
+                </a:ext>
+              </a:extLst>
+            </wp:docPr>
+            <wp:cNvGraphicFramePr>
+              <a:graphicFrameLocks xmlns:a="http://schemas.openxmlformats.org/drawingml/2006/main" noChangeAspect="1"/>
+            </wp:cNvGraphicFramePr>
+            <a:graphic xmlns:a="http://schemas.openxmlformats.org/drawingml/2006/main">
+              <a:graphicData uri="http://schemas.openxmlformats.org/drawingml/2006/picture">
+                <pic:pic xmlns:pic="http://schemas.openxmlformats.org/drawingml/2006/picture">
+                  <pic:nvPicPr>
+                    <pic:cNvPr id="1998482100" name=""/>
+                    <pic:cNvPicPr/>
+                  </pic:nvPicPr>
+                  <pic:blipFill>
+                    <a:blip r:embed="rId10">
+                      <a:extLst>
+                        <a:ext uri="{28A0092B-C50C-407E-A947-70E740481C1C}">
+                          <a14:useLocalDpi xmlns:a14="http://schemas.microsoft.com/office/drawing/2010/main"/>
+                        </a:ext>
+                      </a:extLst>
+                    </a:blip>
+                    <a:stretch>
+                      <a:fillRect/>
+                    </a:stretch>
+                  </pic:blipFill>
+                  <pic:spPr>
+                    <a:xfrm>
+                      <a:off x="0" y="0"/>
+                      <a:ext cx="2819400" cy="2742589"/>
+                    </a:xfrm>
+                    <a:prstGeom prst="rect">
+                      <a:avLst/>
+                    </a:prstGeom>
+                  </pic:spPr>
+                </pic:pic>
+              </a:graphicData>
+            </a:graphic>
+            <wp14:sizeRelH relativeFrom="page">
+              <wp14:pctWidth>0</wp14:pctWidth>
+            </wp14:sizeRelH>
+            <wp14:sizeRelV relativeFrom="page">
+              <wp14:pctHeight>0</wp14:pctHeight>
+            </wp14:sizeRelV>
+          </wp:anchor>
+        </w:drawing>
+      </w:r>
+      <w:r>
+        <w:t>Here the filament diameter is set to .24mm. This means it will push out more filament, which makes the print process go faster, but</w:t>
+      </w:r>
+      <w:r>
+        <w:t xml:space="preserve"> it also won’t be quite as precise. For the box, this is a good setting. For the others, .20 or .18mm would be b</w:t>
+      </w:r>
+      <w:r>
+        <w:t xml:space="preserve">etter. </w:t>
+      </w:r>
+    </w:p>
+    <w:p>
+      <w:r>
+        <w:rPr>
+          <w:noProof/>
+        </w:rPr>
+        <w:drawing>
+          <wp:anchor distT="0" distB="0" distL="114300" distR="114300" simplePos="0" relativeHeight="251657728" behindDoc="0" locked="0" layoutInCell="1" allowOverlap="1" wp14:anchorId="2DF5FEFD" wp14:editId="5DD82F5E">
+            <wp:simplePos x="0" y="0"/>
+            <wp:positionH relativeFrom="column">
+              <wp:align>left</wp:align>
+            </wp:positionH>
+            <wp:positionV relativeFrom="paragraph">
+              <wp:posOffset>0</wp:posOffset>
+            </wp:positionV>
+            <wp:extent cx="3894473" cy="3276600"/>
+            <wp:effectExtent l="0" t="0" r="0" b="0"/>
+            <wp:wrapSquare wrapText="bothSides"/>
+            <wp:docPr id="1314615372" name="drawing">
+              <a:extLst xmlns:a="http://schemas.openxmlformats.org/drawingml/2006/main">
+                <a:ext uri="{FF2B5EF4-FFF2-40B4-BE49-F238E27FC236}">
+                  <a16:creationId xmlns:a16="http://schemas.microsoft.com/office/drawing/2014/main" id="{CE35AF1B-D8AE-466F-92A6-7D5A1791A2A9}"/>
+                </a:ext>
+              </a:extLst>
+            </wp:docPr>
+            <wp:cNvGraphicFramePr>
+              <a:graphicFrameLocks xmlns:a="http://schemas.openxmlformats.org/drawingml/2006/main" noChangeAspect="1"/>
+            </wp:cNvGraphicFramePr>
+            <a:graphic xmlns:a="http://schemas.openxmlformats.org/drawingml/2006/main">
+              <a:graphicData uri="http://schemas.openxmlformats.org/drawingml/2006/picture">
+                <pic:pic xmlns:pic="http://schemas.openxmlformats.org/drawingml/2006/picture">
+                  <pic:nvPicPr>
+                    <pic:cNvPr id="1314615372" name=""/>
+                    <pic:cNvPicPr/>
+                  </pic:nvPicPr>
+                  <pic:blipFill>
+                    <a:blip r:embed="rId11">
+                      <a:extLst>
+                        <a:ext uri="{28A0092B-C50C-407E-A947-70E740481C1C}">
+                          <a14:useLocalDpi xmlns:a14="http://schemas.microsoft.com/office/drawing/2010/main"/>
+                        </a:ext>
+                      </a:extLst>
+                    </a:blip>
+                    <a:stretch>
+                      <a:fillRect/>
+                    </a:stretch>
+                  </pic:blipFill>
+                  <pic:spPr>
+                    <a:xfrm>
+                      <a:off x="0" y="0"/>
+                      <a:ext cx="3894473" cy="3276600"/>
+                    </a:xfrm>
+                    <a:prstGeom prst="rect">
+                      <a:avLst/>
+                    </a:prstGeom>
+                  </pic:spPr>
+                </pic:pic>
+              </a:graphicData>
+            </a:graphic>
+            <wp14:sizeRelH relativeFrom="page">
+              <wp14:pctWidth>0</wp14:pctWidth>
+            </wp14:sizeRelH>
+            <wp14:sizeRelV relativeFrom="page">
+              <wp14:pctHeight>0</wp14:pctHeight>
+            </wp14:sizeRelV>
+          </wp:anchor>
+        </w:drawing>
+      </w:r>
+      <w:r>
+        <w:t>Support will be necessary on the box.</w:t>
+      </w:r>
+      <w:r>
+        <w:t xml:space="preserve"> Tree is easier to deal with than normal, so I would reccomend using that. </w:t>
+      </w:r>
+    </w:p>
+    <w:p>
+      <w:r>
+        <w:rPr>
+          <w:noProof/>
+        </w:rPr>
+        <w:drawing>
+          <wp:anchor distT="0" distB="0" distL="114300" distR="114300" simplePos="0" relativeHeight="251658240" behindDoc="0" locked="0" layoutInCell="1" allowOverlap="1" wp14:anchorId="324F8242" wp14:editId="3006D3F5">
+            <wp:simplePos x="0" y="0"/>
+            <wp:positionH relativeFrom="column">
+              <wp:align>left</wp:align>
+            </wp:positionH>
+            <wp:positionV relativeFrom="paragraph">
+              <wp:posOffset>0</wp:posOffset>
+            </wp:positionV>
+            <wp:extent cx="3740165" cy="4714875"/>
+            <wp:effectExtent l="0" t="0" r="0" b="0"/>
+            <wp:wrapSquare wrapText="bothSides"/>
+            <wp:docPr id="1393357644" name="drawing"/>
+            <wp:cNvGraphicFramePr>
+              <a:graphicFrameLocks xmlns:a="http://schemas.openxmlformats.org/drawingml/2006/main" noChangeAspect="1"/>
+            </wp:cNvGraphicFramePr>
+            <a:graphic xmlns:a="http://schemas.openxmlformats.org/drawingml/2006/main">
+              <a:graphicData uri="http://schemas.openxmlformats.org/drawingml/2006/picture">
+                <pic:pic xmlns:pic="http://schemas.openxmlformats.org/drawingml/2006/picture">
+                  <pic:nvPicPr>
+                    <pic:cNvPr id="1393357644" name=""/>
+                    <pic:cNvPicPr/>
+                  </pic:nvPicPr>
+                  <pic:blipFill>
+                    <a:blip r:embed="rId12">
+                      <a:extLst>
+                        <a:ext uri="{28A0092B-C50C-407E-A947-70E740481C1C}">
+                          <a14:useLocalDpi xmlns:a14="http://schemas.microsoft.com/office/drawing/2010/main"/>
+                        </a:ext>
+                      </a:extLst>
+                    </a:blip>
+                    <a:stretch>
+                      <a:fillRect/>
+                    </a:stretch>
+                  </pic:blipFill>
+                  <pic:spPr>
+                    <a:xfrm>
+                      <a:off x="0" y="0"/>
+                      <a:ext cx="3740165" cy="4714875"/>
+                    </a:xfrm>
+                    <a:prstGeom prst="rect">
+                      <a:avLst/>
+                    </a:prstGeom>
+                  </pic:spPr>
+                </pic:pic>
+              </a:graphicData>
+            </a:graphic>
+            <wp14:sizeRelH relativeFrom="page">
+              <wp14:pctWidth>0</wp14:pctWidth>
+            </wp14:sizeRelH>
+            <wp14:sizeRelV relativeFrom="page">
+              <wp14:pctHeight>0</wp14:pctHeight>
+            </wp14:sizeRelV>
+          </wp:anchor>
+        </w:drawing>
+      </w:r>
+      <w:r>
+        <w:t>The other main strength setting</w:t>
+      </w:r>
+      <w:r>
+        <w:t>s</w:t>
+      </w:r>
+      <w:r>
+        <w:t xml:space="preserve"> </w:t>
+      </w:r>
+      <w:r>
+        <w:t>are w</w:t>
+      </w:r>
+      <w:r>
+        <w:t xml:space="preserve">all loops, </w:t>
+      </w:r>
+      <w:r>
+        <w:t>top shell layers</w:t>
+      </w:r>
+      <w:r>
+        <w:t xml:space="preserve">, and bottom </w:t>
+      </w:r>
+      <w:r>
+        <w:t xml:space="preserve">shell </w:t>
+      </w:r>
+      <w:r>
+        <w:t xml:space="preserve">layers. For the optimal strength/time ratios, set all these values to 3. </w:t>
+      </w:r>
+      <w:r>
+        <w:t xml:space="preserve"> This is also the menu where you set infill density.</w:t>
       </w:r>
     </w:p>
     <w:sectPr>
@@ -1124,6 +1479,92 @@
     </w:lvl>
   </w:abstractNum>
   <w:abstractNum w:abstractNumId="1" w15:restartNumberingAfterBreak="0">
+    <w:nsid w:val="10CAF353"/>
+    <w:multiLevelType w:val="hybridMultilevel"/>
+    <w:tmpl w:val="FFFFFFFF"/>
+    <w:lvl w:ilvl="0" w:tplc="A320AB42">
+      <w:start w:val="1"/>
+      <w:numFmt w:val="decimal"/>
+      <w:lvlText w:val="%1."/>
+      <w:lvlJc w:val="left"/>
+      <w:pPr>
+        <w:ind w:left="720" w:hanging="360"/>
+      </w:pPr>
+    </w:lvl>
+    <w:lvl w:ilvl="1" w:tplc="958A4D76">
+      <w:start w:val="1"/>
+      <w:numFmt w:val="lowerLetter"/>
+      <w:lvlText w:val="%2."/>
+      <w:lvlJc w:val="left"/>
+      <w:pPr>
+        <w:ind w:left="1440" w:hanging="360"/>
+      </w:pPr>
+    </w:lvl>
+    <w:lvl w:ilvl="2" w:tplc="2780ACE8">
+      <w:start w:val="1"/>
+      <w:numFmt w:val="lowerRoman"/>
+      <w:lvlText w:val="%3."/>
+      <w:lvlJc w:val="right"/>
+      <w:pPr>
+        <w:ind w:left="2160" w:hanging="180"/>
+      </w:pPr>
+    </w:lvl>
+    <w:lvl w:ilvl="3" w:tplc="B0BCA626">
+      <w:start w:val="1"/>
+      <w:numFmt w:val="decimal"/>
+      <w:lvlText w:val="%4."/>
+      <w:lvlJc w:val="left"/>
+      <w:pPr>
+        <w:ind w:left="2880" w:hanging="360"/>
+      </w:pPr>
+    </w:lvl>
+    <w:lvl w:ilvl="4" w:tplc="7A8CDB18">
+      <w:start w:val="1"/>
+      <w:numFmt w:val="lowerLetter"/>
+      <w:lvlText w:val="%5."/>
+      <w:lvlJc w:val="left"/>
+      <w:pPr>
+        <w:ind w:left="3600" w:hanging="360"/>
+      </w:pPr>
+    </w:lvl>
+    <w:lvl w:ilvl="5" w:tplc="CA02693A">
+      <w:start w:val="1"/>
+      <w:numFmt w:val="lowerRoman"/>
+      <w:lvlText w:val="%6."/>
+      <w:lvlJc w:val="right"/>
+      <w:pPr>
+        <w:ind w:left="4320" w:hanging="180"/>
+      </w:pPr>
+    </w:lvl>
+    <w:lvl w:ilvl="6" w:tplc="6674FDA2">
+      <w:start w:val="1"/>
+      <w:numFmt w:val="decimal"/>
+      <w:lvlText w:val="%7."/>
+      <w:lvlJc w:val="left"/>
+      <w:pPr>
+        <w:ind w:left="5040" w:hanging="360"/>
+      </w:pPr>
+    </w:lvl>
+    <w:lvl w:ilvl="7" w:tplc="E6109CC6">
+      <w:start w:val="1"/>
+      <w:numFmt w:val="lowerLetter"/>
+      <w:lvlText w:val="%8."/>
+      <w:lvlJc w:val="left"/>
+      <w:pPr>
+        <w:ind w:left="5760" w:hanging="360"/>
+      </w:pPr>
+    </w:lvl>
+    <w:lvl w:ilvl="8" w:tplc="039E3E60">
+      <w:start w:val="1"/>
+      <w:numFmt w:val="lowerRoman"/>
+      <w:lvlText w:val="%9."/>
+      <w:lvlJc w:val="right"/>
+      <w:pPr>
+        <w:ind w:left="6480" w:hanging="180"/>
+      </w:pPr>
+    </w:lvl>
+  </w:abstractNum>
+  <w:abstractNum w:abstractNumId="2" w15:restartNumberingAfterBreak="0">
     <w:nsid w:val="1CF51587"/>
     <w:multiLevelType w:val="hybridMultilevel"/>
     <w:tmpl w:val="9CF4A860"/>
@@ -1235,7 +1676,7 @@
       </w:rPr>
     </w:lvl>
   </w:abstractNum>
-  <w:abstractNum w:abstractNumId="2" w15:restartNumberingAfterBreak="0">
+  <w:abstractNum w:abstractNumId="3" w15:restartNumberingAfterBreak="0">
     <w:nsid w:val="32588E74"/>
     <w:multiLevelType w:val="hybridMultilevel"/>
     <w:tmpl w:val="6A7CB416"/>
@@ -1322,13 +1763,16 @@
     </w:lvl>
   </w:abstractNum>
   <w:num w:numId="1" w16cid:durableId="109204054">
-    <w:abstractNumId w:val="1"/>
+    <w:abstractNumId w:val="2"/>
   </w:num>
   <w:num w:numId="2" w16cid:durableId="1593777289">
     <w:abstractNumId w:val="0"/>
   </w:num>
   <w:num w:numId="3" w16cid:durableId="1970084268">
-    <w:abstractNumId w:val="2"/>
+    <w:abstractNumId w:val="3"/>
+  </w:num>
+  <w:num w:numId="4" w16cid:durableId="1108546988">
+    <w:abstractNumId w:val="1"/>
   </w:num>
 </w:numbering>
 </file>

</xml_diff>